<commit_message>
Atualização dos arquivos de pesquisa
</commit_message>
<xml_diff>
--- a/Aula06/Pesquisa.docx
+++ b/Aula06/Pesquisa.docx
@@ -314,6 +314,18 @@
           <w:sz w:val="32"/>
           <w:szCs w:val="32"/>
         </w:rPr>
+        <w:t xml:space="preserve">4º </w:t>
+      </w:r>
+      <w:bookmarkStart w:id="0" w:name="_GoBack"/>
+      <w:bookmarkEnd w:id="0"/>
+      <w:r>
+        <w:rPr>
+          <w:rFonts w:asciiTheme="minorHAnsi" w:hAnsiTheme="minorHAnsi" w:cstheme="minorHAnsi"/>
+          <w:b/>
+          <w:smallCaps/>
+          <w:sz w:val="32"/>
+          <w:szCs w:val="32"/>
+        </w:rPr>
         <w:t>noturno</w:t>
       </w:r>
     </w:p>
@@ -518,7 +530,7 @@
           <w:smallCaps/>
           <w:sz w:val="32"/>
           <w:szCs w:val="32"/>
-          <w:lang w:eastAsia="en-US"/>
+          <w:lang w:val="en-US" w:eastAsia="en-US"/>
         </w:rPr>
       </w:pPr>
       <w:r>
@@ -528,10 +540,11 @@
           <w:smallCaps/>
           <w:sz w:val="32"/>
           <w:szCs w:val="32"/>
-          <w:lang w:eastAsia="en-US"/>
-        </w:rPr>
-        <w:t>Eduardo Galinskas</w:t>
-      </w:r>
+          <w:lang w:val="en-US" w:eastAsia="en-US"/>
+        </w:rPr>
+        <w:t xml:space="preserve">Eduardo </w:t>
+      </w:r>
+      <w:proofErr w:type="spellStart"/>
       <w:r>
         <w:rPr>
           <w:rFonts w:asciiTheme="minorHAnsi" w:eastAsia="MS Mincho" w:hAnsiTheme="minorHAnsi" w:cstheme="minorHAnsi"/>
@@ -539,10 +552,11 @@
           <w:smallCaps/>
           <w:sz w:val="32"/>
           <w:szCs w:val="32"/>
-          <w:lang w:eastAsia="en-US"/>
-        </w:rPr>
-        <w:t xml:space="preserve"> Karwoski</w:t>
-      </w:r>
+          <w:lang w:val="en-US" w:eastAsia="en-US"/>
+        </w:rPr>
+        <w:t>Galinskas</w:t>
+      </w:r>
+      <w:proofErr w:type="spellEnd"/>
       <w:r>
         <w:rPr>
           <w:rFonts w:asciiTheme="minorHAnsi" w:eastAsia="MS Mincho" w:hAnsiTheme="minorHAnsi" w:cstheme="minorHAnsi"/>
@@ -550,7 +564,31 @@
           <w:smallCaps/>
           <w:sz w:val="32"/>
           <w:szCs w:val="32"/>
-          <w:lang w:eastAsia="en-US"/>
+          <w:lang w:val="en-US" w:eastAsia="en-US"/>
+        </w:rPr>
+        <w:t xml:space="preserve"> </w:t>
+      </w:r>
+      <w:proofErr w:type="spellStart"/>
+      <w:r>
+        <w:rPr>
+          <w:rFonts w:asciiTheme="minorHAnsi" w:eastAsia="MS Mincho" w:hAnsiTheme="minorHAnsi" w:cstheme="minorHAnsi"/>
+          <w:b/>
+          <w:smallCaps/>
+          <w:sz w:val="32"/>
+          <w:szCs w:val="32"/>
+          <w:lang w:val="en-US" w:eastAsia="en-US"/>
+        </w:rPr>
+        <w:t>Karwoski</w:t>
+      </w:r>
+      <w:proofErr w:type="spellEnd"/>
+      <w:r>
+        <w:rPr>
+          <w:rFonts w:asciiTheme="minorHAnsi" w:eastAsia="MS Mincho" w:hAnsiTheme="minorHAnsi" w:cstheme="minorHAnsi"/>
+          <w:b/>
+          <w:smallCaps/>
+          <w:sz w:val="32"/>
+          <w:szCs w:val="32"/>
+          <w:lang w:val="en-US" w:eastAsia="en-US"/>
         </w:rPr>
         <w:tab/>
       </w:r>
@@ -561,7 +599,7 @@
           <w:smallCaps/>
           <w:sz w:val="32"/>
           <w:szCs w:val="32"/>
-          <w:lang w:eastAsia="en-US"/>
+          <w:lang w:val="en-US" w:eastAsia="en-US"/>
         </w:rPr>
         <w:tab/>
       </w:r>
@@ -572,7 +610,7 @@
           <w:smallCaps/>
           <w:sz w:val="32"/>
           <w:szCs w:val="32"/>
-          <w:lang w:eastAsia="en-US"/>
+          <w:lang w:val="en-US" w:eastAsia="en-US"/>
         </w:rPr>
         <w:tab/>
       </w:r>
@@ -583,7 +621,7 @@
           <w:smallCaps/>
           <w:sz w:val="32"/>
           <w:szCs w:val="32"/>
-          <w:lang w:eastAsia="en-US"/>
+          <w:lang w:val="en-US" w:eastAsia="en-US"/>
         </w:rPr>
         <w:tab/>
         <w:t>13.01129-4</w:t>
@@ -599,7 +637,7 @@
           <w:smallCaps/>
           <w:sz w:val="32"/>
           <w:szCs w:val="32"/>
-          <w:lang w:eastAsia="en-US"/>
+          <w:lang w:val="en-US" w:eastAsia="en-US"/>
         </w:rPr>
       </w:pPr>
     </w:p>
@@ -609,6 +647,7 @@
         <w:jc w:val="center"/>
         <w:rPr>
           <w:rFonts w:asciiTheme="minorHAnsi" w:hAnsiTheme="minorHAnsi" w:cstheme="minorHAnsi"/>
+          <w:lang w:val="en-US"/>
         </w:rPr>
       </w:pPr>
       <w:r>
@@ -618,7 +657,7 @@
           <w:smallCaps/>
           <w:sz w:val="32"/>
           <w:szCs w:val="32"/>
-          <w:lang w:eastAsia="en-US"/>
+          <w:lang w:val="en-US" w:eastAsia="en-US"/>
         </w:rPr>
         <w:t>0</w:t>
       </w:r>
@@ -629,9 +668,9 @@
           <w:smallCaps/>
           <w:sz w:val="32"/>
           <w:szCs w:val="32"/>
-          <w:lang w:eastAsia="en-US"/>
-        </w:rPr>
-        <w:t>6</w:t>
+          <w:lang w:val="en-US" w:eastAsia="en-US"/>
+        </w:rPr>
+        <w:t>4</w:t>
       </w:r>
       <w:r>
         <w:rPr>
@@ -640,10 +679,11 @@
           <w:smallCaps/>
           <w:sz w:val="32"/>
           <w:szCs w:val="32"/>
-          <w:lang w:eastAsia="en-US"/>
+          <w:lang w:val="en-US" w:eastAsia="en-US"/>
         </w:rPr>
         <w:t>/</w:t>
       </w:r>
+      <w:proofErr w:type="spellStart"/>
       <w:r>
         <w:rPr>
           <w:rFonts w:asciiTheme="minorHAnsi" w:eastAsia="MS Mincho" w:hAnsiTheme="minorHAnsi" w:cstheme="minorHAnsi"/>
@@ -651,10 +691,11 @@
           <w:smallCaps/>
           <w:sz w:val="32"/>
           <w:szCs w:val="32"/>
-          <w:lang w:eastAsia="en-US"/>
-        </w:rPr>
-        <w:t>Abril</w:t>
-      </w:r>
+          <w:lang w:val="en-US" w:eastAsia="en-US"/>
+        </w:rPr>
+        <w:t>Maio</w:t>
+      </w:r>
+      <w:proofErr w:type="spellEnd"/>
       <w:r>
         <w:rPr>
           <w:rFonts w:asciiTheme="minorHAnsi" w:eastAsia="MS Mincho" w:hAnsiTheme="minorHAnsi" w:cstheme="minorHAnsi"/>
@@ -662,7 +703,7 @@
           <w:smallCaps/>
           <w:sz w:val="32"/>
           <w:szCs w:val="32"/>
-          <w:lang w:eastAsia="en-US"/>
+          <w:lang w:val="en-US" w:eastAsia="en-US"/>
         </w:rPr>
         <w:t>/201</w:t>
       </w:r>
@@ -673,7 +714,7 @@
           <w:smallCaps/>
           <w:sz w:val="32"/>
           <w:szCs w:val="32"/>
-          <w:lang w:eastAsia="en-US"/>
+          <w:lang w:val="en-US" w:eastAsia="en-US"/>
         </w:rPr>
         <w:t>6</w:t>
       </w:r>
@@ -687,6 +728,7 @@
           <w:i/>
           <w:sz w:val="32"/>
           <w:u w:val="single"/>
+          <w:lang w:val="en-US"/>
         </w:rPr>
       </w:pPr>
     </w:p>
@@ -699,6 +741,7 @@
           <w:i/>
           <w:sz w:val="40"/>
           <w:u w:val="single"/>
+          <w:lang w:val="en-US"/>
         </w:rPr>
       </w:pPr>
       <w:r>
@@ -707,6 +750,7 @@
           <w:i/>
           <w:sz w:val="32"/>
           <w:u w:val="single"/>
+          <w:lang w:val="en-US"/>
         </w:rPr>
         <w:t xml:space="preserve">                                                     </w:t>
       </w:r>
@@ -716,6 +760,7 @@
           <w:i/>
           <w:sz w:val="32"/>
           <w:u w:val="single"/>
+          <w:lang w:val="en-US"/>
         </w:rPr>
         <w:t xml:space="preserve">       </w:t>
       </w:r>
@@ -725,6 +770,7 @@
           <w:i/>
           <w:sz w:val="32"/>
           <w:u w:val="single"/>
+          <w:lang w:val="en-US"/>
         </w:rPr>
         <w:t xml:space="preserve"> </w:t>
       </w:r>
@@ -734,6 +780,7 @@
           <w:i/>
           <w:sz w:val="40"/>
           <w:u w:val="single"/>
+          <w:lang w:val="en-US"/>
         </w:rPr>
         <w:t xml:space="preserve"> </w:t>
       </w:r>
@@ -743,6 +790,7 @@
           <w:i/>
           <w:sz w:val="40"/>
           <w:u w:val="single"/>
+          <w:lang w:val="en-US"/>
         </w:rPr>
         <w:t xml:space="preserve">1 </w:t>
       </w:r>
@@ -752,6 +800,7 @@
           <w:i/>
           <w:sz w:val="40"/>
           <w:u w:val="single"/>
+          <w:lang w:val="en-US"/>
         </w:rPr>
         <w:t>Input</w:t>
       </w:r>
@@ -764,6 +813,7 @@
           <w:rFonts w:asciiTheme="minorHAnsi" w:hAnsiTheme="minorHAnsi" w:cstheme="minorHAnsi"/>
           <w:i/>
           <w:u w:val="single"/>
+          <w:lang w:val="en-US"/>
         </w:rPr>
       </w:pPr>
     </w:p>
@@ -776,6 +826,7 @@
           <w:i/>
           <w:sz w:val="28"/>
           <w:u w:val="single"/>
+          <w:lang w:val="en-US"/>
         </w:rPr>
       </w:pPr>
       <w:r>
@@ -784,6 +835,7 @@
           <w:i/>
           <w:sz w:val="28"/>
           <w:u w:val="single"/>
+          <w:lang w:val="en-US"/>
         </w:rPr>
         <w:t xml:space="preserve">1.1 </w:t>
       </w:r>
@@ -793,11 +845,10 @@
           <w:i/>
           <w:sz w:val="28"/>
           <w:u w:val="single"/>
+          <w:lang w:val="en-US"/>
         </w:rPr>
         <w:t>Include</w:t>
       </w:r>
-      <w:bookmarkStart w:id="0" w:name="_GoBack"/>
-      <w:bookmarkEnd w:id="0"/>
     </w:p>
     <w:p>
       <w:pPr>
@@ -805,6 +856,7 @@
         <w:jc w:val="both"/>
         <w:rPr>
           <w:noProof/>
+          <w:lang w:val="en-US"/>
         </w:rPr>
       </w:pPr>
     </w:p>
@@ -813,9 +865,55 @@
         <w:pStyle w:val="SemEspaamento"/>
         <w:jc w:val="both"/>
         <w:rPr>
+          <w:rFonts w:asciiTheme="minorHAnsi" w:hAnsiTheme="minorHAnsi"/>
           <w:noProof/>
         </w:rPr>
       </w:pPr>
+      <w:r>
+        <w:rPr>
+          <w:rFonts w:asciiTheme="minorHAnsi" w:hAnsiTheme="minorHAnsi"/>
+          <w:noProof/>
+        </w:rPr>
+        <w:t>#include &lt; &gt; : Busca o arquivo na</w:t>
+      </w:r>
+      <w:r>
+        <w:rPr>
+          <w:rFonts w:asciiTheme="minorHAnsi" w:hAnsiTheme="minorHAnsi"/>
+          <w:noProof/>
+        </w:rPr>
+        <w:t xml:space="preserve"> </w:t>
+      </w:r>
+      <w:r>
+        <w:rPr>
+          <w:rFonts w:asciiTheme="minorHAnsi" w:hAnsiTheme="minorHAnsi"/>
+          <w:noProof/>
+        </w:rPr>
+        <w:t>raiz do compilador.</w:t>
+      </w:r>
+    </w:p>
+    <w:p>
+      <w:pPr>
+        <w:pStyle w:val="SemEspaamento"/>
+        <w:jc w:val="both"/>
+        <w:rPr>
+          <w:rFonts w:asciiTheme="minorHAnsi" w:hAnsiTheme="minorHAnsi"/>
+          <w:noProof/>
+        </w:rPr>
+      </w:pPr>
+      <w:r>
+        <w:rPr>
+          <w:rFonts w:asciiTheme="minorHAnsi" w:hAnsiTheme="minorHAnsi"/>
+          <w:noProof/>
+        </w:rPr>
+        <w:t xml:space="preserve">#include “”: Busca </w:t>
+      </w:r>
+      <w:r>
+        <w:rPr>
+          <w:rFonts w:asciiTheme="minorHAnsi" w:hAnsiTheme="minorHAnsi"/>
+          <w:noProof/>
+        </w:rPr>
+        <w:t>o arquivo  nas pastas do projeto.</w:t>
+      </w:r>
     </w:p>
     <w:sectPr>
       <w:footerReference w:type="default" r:id="rId9"/>
@@ -877,7 +975,7 @@
           <w:rPr>
             <w:noProof/>
           </w:rPr>
-          <w:t>2</w:t>
+          <w:t>1</w:t>
         </w:r>
         <w:r>
           <w:rPr>
@@ -917,7 +1015,7 @@
 
 <file path=word/numbering.xml><?xml version="1.0" encoding="utf-8"?>
 <w:numbering xmlns:wpc="http://schemas.microsoft.com/office/word/2010/wordprocessingCanvas" xmlns:mc="http://schemas.openxmlformats.org/markup-compatibility/2006" xmlns:o="urn:schemas-microsoft-com:office:office" xmlns:r="http://schemas.openxmlformats.org/officeDocument/2006/relationships" xmlns:m="http://schemas.openxmlformats.org/officeDocument/2006/math" xmlns:v="urn:schemas-microsoft-com:vml" xmlns:wp14="http://schemas.microsoft.com/office/word/2010/wordprocessingDrawing" xmlns:wp="http://schemas.openxmlformats.org/drawingml/2006/wordprocessingDrawing" xmlns:w10="urn:schemas-microsoft-com:office:word" xmlns:w="http://schemas.openxmlformats.org/wordprocessingml/2006/main" xmlns:w14="http://schemas.microsoft.com/office/word/2010/wordml" xmlns:w15="http://schemas.microsoft.com/office/word/2012/wordml" xmlns:wpg="http://schemas.microsoft.com/office/word/2010/wordprocessingGroup" xmlns:wpi="http://schemas.microsoft.com/office/word/2010/wordprocessingInk" xmlns:wne="http://schemas.microsoft.com/office/word/2006/wordml" xmlns:wps="http://schemas.microsoft.com/office/word/2010/wordprocessingShape" mc:Ignorable="w14 w15 wp14">
-  <w:abstractNum w:abstractNumId="0">
+  <w:abstractNum w:abstractNumId="0" w15:restartNumberingAfterBreak="0">
     <w:nsid w:val="00346786"/>
     <w:multiLevelType w:val="hybridMultilevel"/>
     <w:tmpl w:val="B322AC58"/>
@@ -1030,7 +1128,7 @@
       </w:rPr>
     </w:lvl>
   </w:abstractNum>
-  <w:abstractNum w:abstractNumId="1">
+  <w:abstractNum w:abstractNumId="1" w15:restartNumberingAfterBreak="0">
     <w:nsid w:val="05703AF5"/>
     <w:multiLevelType w:val="hybridMultilevel"/>
     <w:tmpl w:val="F8AC7364"/>
@@ -1143,7 +1241,7 @@
       </w:rPr>
     </w:lvl>
   </w:abstractNum>
-  <w:abstractNum w:abstractNumId="2">
+  <w:abstractNum w:abstractNumId="2" w15:restartNumberingAfterBreak="0">
     <w:nsid w:val="11273EA2"/>
     <w:multiLevelType w:val="hybridMultilevel"/>
     <w:tmpl w:val="A3B034AA"/>
@@ -1256,7 +1354,7 @@
       </w:pPr>
     </w:lvl>
   </w:abstractNum>
-  <w:abstractNum w:abstractNumId="3">
+  <w:abstractNum w:abstractNumId="3" w15:restartNumberingAfterBreak="0">
     <w:nsid w:val="18907CE7"/>
     <w:multiLevelType w:val="hybridMultilevel"/>
     <w:tmpl w:val="26143102"/>
@@ -1396,7 +1494,7 @@
       </w:rPr>
     </w:lvl>
   </w:abstractNum>
-  <w:abstractNum w:abstractNumId="4">
+  <w:abstractNum w:abstractNumId="4" w15:restartNumberingAfterBreak="0">
     <w:nsid w:val="19A32899"/>
     <w:multiLevelType w:val="hybridMultilevel"/>
     <w:tmpl w:val="6BD68C54"/>
@@ -1509,7 +1607,7 @@
       </w:rPr>
     </w:lvl>
   </w:abstractNum>
-  <w:abstractNum w:abstractNumId="5">
+  <w:abstractNum w:abstractNumId="5" w15:restartNumberingAfterBreak="0">
     <w:nsid w:val="1F0C3B55"/>
     <w:multiLevelType w:val="hybridMultilevel"/>
     <w:tmpl w:val="C8B6696E"/>
@@ -1622,7 +1720,7 @@
       </w:rPr>
     </w:lvl>
   </w:abstractNum>
-  <w:abstractNum w:abstractNumId="6">
+  <w:abstractNum w:abstractNumId="6" w15:restartNumberingAfterBreak="0">
     <w:nsid w:val="2F42243B"/>
     <w:multiLevelType w:val="hybridMultilevel"/>
     <w:tmpl w:val="338CDCEA"/>
@@ -1735,7 +1833,7 @@
       </w:rPr>
     </w:lvl>
   </w:abstractNum>
-  <w:abstractNum w:abstractNumId="7">
+  <w:abstractNum w:abstractNumId="7" w15:restartNumberingAfterBreak="0">
     <w:nsid w:val="4CA34988"/>
     <w:multiLevelType w:val="multilevel"/>
     <w:tmpl w:val="27FEB8CE"/>
@@ -1849,7 +1947,7 @@
       </w:rPr>
     </w:lvl>
   </w:abstractNum>
-  <w:abstractNum w:abstractNumId="8">
+  <w:abstractNum w:abstractNumId="8" w15:restartNumberingAfterBreak="0">
     <w:nsid w:val="508F4119"/>
     <w:multiLevelType w:val="hybridMultilevel"/>
     <w:tmpl w:val="2D36CB88"/>
@@ -1962,7 +2060,7 @@
       </w:rPr>
     </w:lvl>
   </w:abstractNum>
-  <w:abstractNum w:abstractNumId="9">
+  <w:abstractNum w:abstractNumId="9" w15:restartNumberingAfterBreak="0">
     <w:nsid w:val="51892AD5"/>
     <w:multiLevelType w:val="hybridMultilevel"/>
     <w:tmpl w:val="2654F14A"/>
@@ -2051,7 +2149,7 @@
       </w:pPr>
     </w:lvl>
   </w:abstractNum>
-  <w:abstractNum w:abstractNumId="10">
+  <w:abstractNum w:abstractNumId="10" w15:restartNumberingAfterBreak="0">
     <w:nsid w:val="64B65A5E"/>
     <w:multiLevelType w:val="hybridMultilevel"/>
     <w:tmpl w:val="0C1CFDBA"/>
@@ -2142,7 +2240,7 @@
       </w:pPr>
     </w:lvl>
   </w:abstractNum>
-  <w:abstractNum w:abstractNumId="11">
+  <w:abstractNum w:abstractNumId="11" w15:restartNumberingAfterBreak="0">
     <w:nsid w:val="69EB2674"/>
     <w:multiLevelType w:val="hybridMultilevel"/>
     <w:tmpl w:val="DE68B5B2"/>
@@ -2255,7 +2353,7 @@
       </w:rPr>
     </w:lvl>
   </w:abstractNum>
-  <w:abstractNum w:abstractNumId="12">
+  <w:abstractNum w:abstractNumId="12" w15:restartNumberingAfterBreak="0">
     <w:nsid w:val="6E404CA4"/>
     <w:multiLevelType w:val="hybridMultilevel"/>
     <w:tmpl w:val="EEC6CE24"/>
@@ -2368,7 +2466,7 @@
       </w:rPr>
     </w:lvl>
   </w:abstractNum>
-  <w:abstractNum w:abstractNumId="13">
+  <w:abstractNum w:abstractNumId="13" w15:restartNumberingAfterBreak="0">
     <w:nsid w:val="6EC84832"/>
     <w:multiLevelType w:val="hybridMultilevel"/>
     <w:tmpl w:val="B20269E0"/>
@@ -2481,7 +2579,7 @@
       </w:rPr>
     </w:lvl>
   </w:abstractNum>
-  <w:abstractNum w:abstractNumId="14">
+  <w:abstractNum w:abstractNumId="14" w15:restartNumberingAfterBreak="0">
     <w:nsid w:val="71C72B29"/>
     <w:multiLevelType w:val="hybridMultilevel"/>
     <w:tmpl w:val="EC8C63E0"/>
@@ -3627,7 +3725,7 @@
 </file>
 
 <file path=customXml/itemProps1.xml><?xml version="1.0" encoding="utf-8"?>
-<ds:datastoreItem xmlns:ds="http://schemas.openxmlformats.org/officeDocument/2006/customXml" ds:itemID="{DF9E5803-5B65-438B-A654-2CB101CCA0D7}">
+<ds:datastoreItem xmlns:ds="http://schemas.openxmlformats.org/officeDocument/2006/customXml" ds:itemID="{EC238648-CC05-49A1-8962-9ADB711D1BB0}">
   <ds:schemaRefs>
     <ds:schemaRef ds:uri="http://schemas.openxmlformats.org/officeDocument/2006/bibliography"/>
   </ds:schemaRefs>

</xml_diff>